<commit_message>
Large update to incorporate visual assets from the videos produced alongside the interviews.  Standardized asset display, included video references, used language from the page being developed on the LAWV site.
</commit_message>
<xml_diff>
--- a/docassemble/LAWVRentersRightsWestVirginia/data/templates/informal_hearing_eviction.docx
+++ b/docassemble/LAWVRentersRightsWestVirginia/data/templates/informal_hearing_eviction.docx
@@ -480,6 +480,14 @@
           <w:sz w:val="24"/>
           <w:szCs w:val="24"/>
         </w:rPr>
+        <w:t>,</w:t>
+      </w:r>
+      <w:r>
+        <w:rPr>
+          <w:rFonts w:ascii="Times New Roman" w:hAnsi="Times New Roman" w:cs="Times New Roman"/>
+          <w:sz w:val="24"/>
+          <w:szCs w:val="24"/>
+        </w:rPr>
         <w:t xml:space="preserve"> termination</w:t>
       </w:r>
       <w:r>
@@ -630,7 +638,39 @@
           <w:sz w:val="24"/>
           <w:szCs w:val="24"/>
         </w:rPr>
-        <w:t xml:space="preserve">My available time for the Informal Hearing is as follows: </w:t>
+        <w:t>My available time</w:t>
+      </w:r>
+      <w:r>
+        <w:rPr>
+          <w:rFonts w:ascii="Times New Roman" w:hAnsi="Times New Roman" w:cs="Times New Roman"/>
+          <w:sz w:val="24"/>
+          <w:szCs w:val="24"/>
+        </w:rPr>
+        <w:t>s</w:t>
+      </w:r>
+      <w:r>
+        <w:rPr>
+          <w:rFonts w:ascii="Times New Roman" w:hAnsi="Times New Roman" w:cs="Times New Roman"/>
+          <w:sz w:val="24"/>
+          <w:szCs w:val="24"/>
+        </w:rPr>
+        <w:t xml:space="preserve"> for the Informal Hearing </w:t>
+      </w:r>
+      <w:r>
+        <w:rPr>
+          <w:rFonts w:ascii="Times New Roman" w:hAnsi="Times New Roman" w:cs="Times New Roman"/>
+          <w:sz w:val="24"/>
+          <w:szCs w:val="24"/>
+        </w:rPr>
+        <w:t xml:space="preserve">are as </w:t>
+      </w:r>
+      <w:r>
+        <w:rPr>
+          <w:rFonts w:ascii="Times New Roman" w:hAnsi="Times New Roman" w:cs="Times New Roman"/>
+          <w:sz w:val="24"/>
+          <w:szCs w:val="24"/>
+        </w:rPr>
+        <w:t>follows:</w:t>
       </w:r>
     </w:p>
     <w:p>
@@ -643,23 +683,13 @@
           <w:szCs w:val="24"/>
         </w:rPr>
       </w:pPr>
-      <w:proofErr w:type="gramStart"/>
-      <w:r>
-        <w:rPr>
-          <w:rFonts w:ascii="Times New Roman" w:hAnsi="Times New Roman" w:cs="Times New Roman"/>
-          <w:sz w:val="24"/>
-          <w:szCs w:val="24"/>
-        </w:rPr>
-        <w:t>{{ date</w:t>
-      </w:r>
-      <w:proofErr w:type="gramEnd"/>
-      <w:r>
-        <w:rPr>
-          <w:rFonts w:ascii="Times New Roman" w:hAnsi="Times New Roman" w:cs="Times New Roman"/>
-          <w:sz w:val="24"/>
-          <w:szCs w:val="24"/>
-        </w:rPr>
-        <w:t>_1 }}</w:t>
+      <w:r>
+        <w:rPr>
+          <w:rFonts w:ascii="Times New Roman" w:hAnsi="Times New Roman" w:cs="Times New Roman"/>
+          <w:sz w:val="24"/>
+          <w:szCs w:val="24"/>
+        </w:rPr>
+        <w:t xml:space="preserve"> </w:t>
       </w:r>
     </w:p>
     <w:p>
@@ -688,23 +718,7 @@
           <w:sz w:val="24"/>
           <w:szCs w:val="24"/>
         </w:rPr>
-        <w:t>_</w:t>
-      </w:r>
-      <w:r>
-        <w:rPr>
-          <w:rFonts w:ascii="Times New Roman" w:hAnsi="Times New Roman" w:cs="Times New Roman"/>
-          <w:sz w:val="24"/>
-          <w:szCs w:val="24"/>
-        </w:rPr>
-        <w:t>2</w:t>
-      </w:r>
-      <w:r>
-        <w:rPr>
-          <w:rFonts w:ascii="Times New Roman" w:hAnsi="Times New Roman" w:cs="Times New Roman"/>
-          <w:sz w:val="24"/>
-          <w:szCs w:val="24"/>
-        </w:rPr>
-        <w:t xml:space="preserve"> }}</w:t>
+        <w:t>_1 }}</w:t>
       </w:r>
     </w:p>
     <w:p>
@@ -733,23 +747,7 @@
           <w:sz w:val="24"/>
           <w:szCs w:val="24"/>
         </w:rPr>
-        <w:t>_</w:t>
-      </w:r>
-      <w:r>
-        <w:rPr>
-          <w:rFonts w:ascii="Times New Roman" w:hAnsi="Times New Roman" w:cs="Times New Roman"/>
-          <w:sz w:val="24"/>
-          <w:szCs w:val="24"/>
-        </w:rPr>
-        <w:t>3</w:t>
-      </w:r>
-      <w:r>
-        <w:rPr>
-          <w:rFonts w:ascii="Times New Roman" w:hAnsi="Times New Roman" w:cs="Times New Roman"/>
-          <w:sz w:val="24"/>
-          <w:szCs w:val="24"/>
-        </w:rPr>
-        <w:t xml:space="preserve"> }}</w:t>
+        <w:t>_2 }}</w:t>
       </w:r>
     </w:p>
     <w:p>
@@ -762,6 +760,24 @@
           <w:szCs w:val="24"/>
         </w:rPr>
       </w:pPr>
+      <w:proofErr w:type="gramStart"/>
+      <w:r>
+        <w:rPr>
+          <w:rFonts w:ascii="Times New Roman" w:hAnsi="Times New Roman" w:cs="Times New Roman"/>
+          <w:sz w:val="24"/>
+          <w:szCs w:val="24"/>
+        </w:rPr>
+        <w:t>{{ date</w:t>
+      </w:r>
+      <w:proofErr w:type="gramEnd"/>
+      <w:r>
+        <w:rPr>
+          <w:rFonts w:ascii="Times New Roman" w:hAnsi="Times New Roman" w:cs="Times New Roman"/>
+          <w:sz w:val="24"/>
+          <w:szCs w:val="24"/>
+        </w:rPr>
+        <w:t>_3 }}</w:t>
+      </w:r>
     </w:p>
     <w:p>
       <w:pPr>
@@ -784,22 +800,6 @@
           <w:szCs w:val="24"/>
         </w:rPr>
       </w:pPr>
-      <w:r>
-        <w:rPr>
-          <w:rFonts w:ascii="Times New Roman" w:hAnsi="Times New Roman" w:cs="Times New Roman"/>
-          <w:sz w:val="24"/>
-          <w:szCs w:val="24"/>
-        </w:rPr>
-        <w:t>Best regards</w:t>
-      </w:r>
-      <w:r>
-        <w:rPr>
-          <w:rFonts w:ascii="Times New Roman" w:hAnsi="Times New Roman" w:cs="Times New Roman"/>
-          <w:sz w:val="24"/>
-          <w:szCs w:val="24"/>
-        </w:rPr>
-        <w:t xml:space="preserve">, </w:t>
-      </w:r>
     </w:p>
     <w:p>
       <w:pPr>
@@ -811,6 +811,22 @@
           <w:szCs w:val="24"/>
         </w:rPr>
       </w:pPr>
+      <w:r>
+        <w:rPr>
+          <w:rFonts w:ascii="Times New Roman" w:hAnsi="Times New Roman" w:cs="Times New Roman"/>
+          <w:sz w:val="24"/>
+          <w:szCs w:val="24"/>
+        </w:rPr>
+        <w:t>Best regards</w:t>
+      </w:r>
+      <w:r>
+        <w:rPr>
+          <w:rFonts w:ascii="Times New Roman" w:hAnsi="Times New Roman" w:cs="Times New Roman"/>
+          <w:sz w:val="24"/>
+          <w:szCs w:val="24"/>
+        </w:rPr>
+        <w:t xml:space="preserve">, </w:t>
+      </w:r>
     </w:p>
     <w:p>
       <w:pPr>
@@ -833,14 +849,6 @@
           <w:szCs w:val="24"/>
         </w:rPr>
       </w:pPr>
-      <w:r>
-        <w:rPr>
-          <w:rFonts w:ascii="Times New Roman" w:hAnsi="Times New Roman" w:cs="Times New Roman"/>
-          <w:sz w:val="24"/>
-          <w:szCs w:val="24"/>
-        </w:rPr>
-        <w:t>___________________________</w:t>
-      </w:r>
     </w:p>
     <w:p>
       <w:pPr>
@@ -852,6 +860,25 @@
           <w:szCs w:val="24"/>
         </w:rPr>
       </w:pPr>
+      <w:r>
+        <w:rPr>
+          <w:rFonts w:ascii="Times New Roman" w:hAnsi="Times New Roman" w:cs="Times New Roman"/>
+          <w:sz w:val="24"/>
+          <w:szCs w:val="24"/>
+        </w:rPr>
+        <w:t>___________________________</w:t>
+      </w:r>
+    </w:p>
+    <w:p>
+      <w:pPr>
+        <w:pStyle w:val="NoSpacing"/>
+        <w:jc w:val="both"/>
+        <w:rPr>
+          <w:rFonts w:ascii="Times New Roman" w:hAnsi="Times New Roman" w:cs="Times New Roman"/>
+          <w:sz w:val="24"/>
+          <w:szCs w:val="24"/>
+        </w:rPr>
+      </w:pPr>
       <w:proofErr w:type="gramStart"/>
       <w:r>
         <w:rPr>
@@ -1036,53 +1063,382 @@
         <w:jc w:val="both"/>
         <w:rPr>
           <w:rFonts w:ascii="Times New Roman" w:hAnsi="Times New Roman" w:cs="Times New Roman"/>
+          <w:sz w:val="24"/>
+          <w:szCs w:val="24"/>
+        </w:rPr>
+      </w:pPr>
+      <w:proofErr w:type="gramStart"/>
+      <w:r>
+        <w:rPr>
+          <w:rFonts w:ascii="Times New Roman" w:hAnsi="Times New Roman" w:cs="Times New Roman"/>
+          <w:sz w:val="24"/>
+          <w:szCs w:val="24"/>
+        </w:rPr>
+        <w:t xml:space="preserve">{{ </w:t>
+      </w:r>
+      <w:proofErr w:type="spellStart"/>
+      <w:r>
+        <w:rPr>
+          <w:rFonts w:ascii="Times New Roman" w:hAnsi="Times New Roman" w:cs="Times New Roman"/>
+          <w:sz w:val="24"/>
+          <w:szCs w:val="24"/>
+        </w:rPr>
+        <w:t>client</w:t>
+      </w:r>
+      <w:proofErr w:type="gramEnd"/>
+      <w:r>
+        <w:rPr>
+          <w:rFonts w:ascii="Times New Roman" w:hAnsi="Times New Roman" w:cs="Times New Roman"/>
+          <w:sz w:val="24"/>
+          <w:szCs w:val="24"/>
+        </w:rPr>
+        <w:t>.email</w:t>
+      </w:r>
+      <w:proofErr w:type="spellEnd"/>
+      <w:r>
+        <w:rPr>
+          <w:rFonts w:ascii="Times New Roman" w:hAnsi="Times New Roman" w:cs="Times New Roman"/>
+          <w:sz w:val="24"/>
+          <w:szCs w:val="24"/>
+        </w:rPr>
+        <w:t xml:space="preserve"> }}</w:t>
+      </w:r>
+    </w:p>
+    <w:p>
+      <w:pPr>
+        <w:rPr>
+          <w:rFonts w:ascii="Times New Roman" w:hAnsi="Times New Roman" w:cs="Times New Roman"/>
+          <w:sz w:val="24"/>
+          <w:szCs w:val="24"/>
+        </w:rPr>
+      </w:pPr>
+    </w:p>
+    <w:p>
+      <w:pPr>
+        <w:rPr>
+          <w:rFonts w:ascii="Times New Roman" w:hAnsi="Times New Roman" w:cs="Times New Roman"/>
+          <w:sz w:val="24"/>
+          <w:szCs w:val="24"/>
+        </w:rPr>
+        <w:sectPr>
+          <w:pgSz w:w="12240" w:h="15840"/>
+          <w:pgMar w:top="1440" w:right="1440" w:bottom="1440" w:left="1440" w:header="720" w:footer="720" w:gutter="0"/>
+          <w:cols w:space="720"/>
+          <w:docGrid w:linePitch="360"/>
+        </w:sectPr>
+      </w:pPr>
+    </w:p>
+    <w:tbl>
+      <w:tblPr>
+        <w:tblStyle w:val="TableGrid"/>
+        <w:tblW w:w="0" w:type="auto"/>
+        <w:tblBorders>
+          <w:top w:val="dashSmallGap" w:sz="4" w:space="0" w:color="auto"/>
+          <w:left w:val="dashSmallGap" w:sz="4" w:space="0" w:color="auto"/>
+          <w:bottom w:val="dashSmallGap" w:sz="4" w:space="0" w:color="auto"/>
+          <w:right w:val="dashSmallGap" w:sz="4" w:space="0" w:color="auto"/>
+          <w:insideH w:val="dashSmallGap" w:sz="4" w:space="0" w:color="auto"/>
+          <w:insideV w:val="dashSmallGap" w:sz="4" w:space="0" w:color="auto"/>
+        </w:tblBorders>
+        <w:tblLook w:val="04A0" w:firstRow="1" w:lastRow="0" w:firstColumn="1" w:lastColumn="0" w:noHBand="0" w:noVBand="1"/>
+      </w:tblPr>
+      <w:tblGrid>
+        <w:gridCol w:w="10615"/>
+      </w:tblGrid>
+      <w:tr>
+        <w:tc>
+          <w:tcPr>
+            <w:tcW w:w="10615" w:type="dxa"/>
+          </w:tcPr>
+          <w:p>
+            <w:pPr>
+              <w:pStyle w:val="EnvelopeReturn"/>
+              <w:rPr>
+                <w:rFonts w:ascii="Times New Roman" w:eastAsiaTheme="minorHAnsi" w:hAnsi="Times New Roman" w:cs="Times New Roman"/>
+                <w:sz w:val="22"/>
+                <w:szCs w:val="22"/>
+              </w:rPr>
+            </w:pPr>
+            <w:proofErr w:type="gramStart"/>
+            <w:r>
+              <w:rPr>
+                <w:rFonts w:ascii="Times New Roman" w:eastAsiaTheme="minorHAnsi" w:hAnsi="Times New Roman" w:cs="Times New Roman"/>
+                <w:sz w:val="22"/>
+                <w:szCs w:val="22"/>
+              </w:rPr>
+              <w:lastRenderedPageBreak/>
+              <w:t xml:space="preserve">{{ </w:t>
+            </w:r>
+            <w:proofErr w:type="spellStart"/>
+            <w:r>
+              <w:rPr>
+                <w:rFonts w:ascii="Times New Roman" w:eastAsiaTheme="minorHAnsi" w:hAnsi="Times New Roman" w:cs="Times New Roman"/>
+                <w:sz w:val="22"/>
+                <w:szCs w:val="22"/>
+              </w:rPr>
+              <w:t>client.name</w:t>
+            </w:r>
+            <w:proofErr w:type="gramEnd"/>
+            <w:r>
+              <w:rPr>
+                <w:rFonts w:ascii="Times New Roman" w:eastAsiaTheme="minorHAnsi" w:hAnsi="Times New Roman" w:cs="Times New Roman"/>
+                <w:sz w:val="22"/>
+                <w:szCs w:val="22"/>
+              </w:rPr>
+              <w:t>.full</w:t>
+            </w:r>
+            <w:proofErr w:type="spellEnd"/>
+            <w:r>
+              <w:rPr>
+                <w:rFonts w:ascii="Times New Roman" w:eastAsiaTheme="minorHAnsi" w:hAnsi="Times New Roman" w:cs="Times New Roman"/>
+                <w:sz w:val="22"/>
+                <w:szCs w:val="22"/>
+              </w:rPr>
+              <w:t>() }}</w:t>
+            </w:r>
+          </w:p>
+          <w:p>
+            <w:pPr>
+              <w:pStyle w:val="EnvelopeReturn"/>
+              <w:rPr>
+                <w:rFonts w:ascii="Times New Roman" w:eastAsiaTheme="minorHAnsi" w:hAnsi="Times New Roman" w:cs="Times New Roman"/>
+                <w:sz w:val="22"/>
+                <w:szCs w:val="22"/>
+              </w:rPr>
+            </w:pPr>
+            <w:proofErr w:type="gramStart"/>
+            <w:r>
+              <w:rPr>
+                <w:rFonts w:ascii="Times New Roman" w:eastAsiaTheme="minorHAnsi" w:hAnsi="Times New Roman" w:cs="Times New Roman"/>
+                <w:sz w:val="22"/>
+                <w:szCs w:val="22"/>
+              </w:rPr>
+              <w:t xml:space="preserve">{{ </w:t>
+            </w:r>
+            <w:proofErr w:type="spellStart"/>
+            <w:r>
+              <w:rPr>
+                <w:rFonts w:ascii="Times New Roman" w:eastAsiaTheme="minorHAnsi" w:hAnsi="Times New Roman" w:cs="Times New Roman"/>
+                <w:sz w:val="22"/>
+                <w:szCs w:val="22"/>
+              </w:rPr>
+              <w:t>client</w:t>
+            </w:r>
+            <w:proofErr w:type="gramEnd"/>
+            <w:r>
+              <w:rPr>
+                <w:rFonts w:ascii="Times New Roman" w:eastAsiaTheme="minorHAnsi" w:hAnsi="Times New Roman" w:cs="Times New Roman"/>
+                <w:sz w:val="22"/>
+                <w:szCs w:val="22"/>
+              </w:rPr>
+              <w:t>.address.line_one</w:t>
+            </w:r>
+            <w:proofErr w:type="spellEnd"/>
+            <w:r>
+              <w:rPr>
+                <w:rFonts w:ascii="Times New Roman" w:eastAsiaTheme="minorHAnsi" w:hAnsi="Times New Roman" w:cs="Times New Roman"/>
+                <w:sz w:val="22"/>
+                <w:szCs w:val="22"/>
+              </w:rPr>
+              <w:t>() }}</w:t>
+            </w:r>
+          </w:p>
+          <w:p>
+            <w:pPr>
+              <w:pStyle w:val="EnvelopeReturn"/>
+              <w:rPr>
+                <w:rFonts w:ascii="Times New Roman" w:eastAsiaTheme="minorHAnsi" w:hAnsi="Times New Roman" w:cs="Times New Roman"/>
+                <w:sz w:val="22"/>
+                <w:szCs w:val="22"/>
+              </w:rPr>
+            </w:pPr>
+            <w:proofErr w:type="gramStart"/>
+            <w:r>
+              <w:rPr>
+                <w:rFonts w:ascii="Times New Roman" w:eastAsiaTheme="minorHAnsi" w:hAnsi="Times New Roman" w:cs="Times New Roman"/>
+                <w:sz w:val="22"/>
+                <w:szCs w:val="22"/>
+              </w:rPr>
+              <w:t xml:space="preserve">{{ </w:t>
+            </w:r>
+            <w:proofErr w:type="spellStart"/>
+            <w:r>
+              <w:rPr>
+                <w:rFonts w:ascii="Times New Roman" w:eastAsiaTheme="minorHAnsi" w:hAnsi="Times New Roman" w:cs="Times New Roman"/>
+                <w:sz w:val="22"/>
+                <w:szCs w:val="22"/>
+              </w:rPr>
+              <w:t>client</w:t>
+            </w:r>
+            <w:proofErr w:type="gramEnd"/>
+            <w:r>
+              <w:rPr>
+                <w:rFonts w:ascii="Times New Roman" w:eastAsiaTheme="minorHAnsi" w:hAnsi="Times New Roman" w:cs="Times New Roman"/>
+                <w:sz w:val="22"/>
+                <w:szCs w:val="22"/>
+              </w:rPr>
+              <w:t>.address.line_two</w:t>
+            </w:r>
+            <w:proofErr w:type="spellEnd"/>
+            <w:r>
+              <w:rPr>
+                <w:rFonts w:ascii="Times New Roman" w:eastAsiaTheme="minorHAnsi" w:hAnsi="Times New Roman" w:cs="Times New Roman"/>
+                <w:sz w:val="22"/>
+                <w:szCs w:val="22"/>
+              </w:rPr>
+              <w:t>() }}</w:t>
+            </w:r>
+          </w:p>
+          <w:p>
+            <w:pPr>
+              <w:pStyle w:val="EnvelopeReturn"/>
+              <w:rPr>
+                <w:sz w:val="22"/>
+                <w:szCs w:val="22"/>
+              </w:rPr>
+            </w:pPr>
+          </w:p>
+          <w:p>
+            <w:pPr>
+              <w:pStyle w:val="EnvelopeReturn"/>
+              <w:rPr>
+                <w:sz w:val="22"/>
+                <w:szCs w:val="22"/>
+              </w:rPr>
+            </w:pPr>
+          </w:p>
+          <w:p>
+            <w:pPr>
+              <w:pStyle w:val="EnvelopeReturn"/>
+              <w:rPr>
+                <w:sz w:val="22"/>
+                <w:szCs w:val="22"/>
+              </w:rPr>
+            </w:pPr>
+          </w:p>
+          <w:p>
+            <w:pPr>
+              <w:ind w:left="4320"/>
+              <w:rPr>
+                <w:rFonts w:ascii="Times New Roman" w:eastAsia="Calibri" w:hAnsi="Times New Roman" w:cs="Times New Roman"/>
+                <w:sz w:val="24"/>
+                <w:szCs w:val="24"/>
+              </w:rPr>
+            </w:pPr>
+            <w:proofErr w:type="gramStart"/>
+            <w:r>
+              <w:rPr>
+                <w:rFonts w:ascii="Times New Roman" w:eastAsia="Calibri" w:hAnsi="Times New Roman" w:cs="Times New Roman"/>
+                <w:sz w:val="24"/>
+                <w:szCs w:val="24"/>
+              </w:rPr>
+              <w:t>{{ ha</w:t>
+            </w:r>
+            <w:proofErr w:type="gramEnd"/>
+            <w:r>
+              <w:rPr>
+                <w:rFonts w:ascii="Times New Roman" w:eastAsia="Calibri" w:hAnsi="Times New Roman" w:cs="Times New Roman"/>
+                <w:sz w:val="24"/>
+                <w:szCs w:val="24"/>
+              </w:rPr>
+              <w:t xml:space="preserve"> }}</w:t>
+            </w:r>
+          </w:p>
+          <w:p>
+            <w:pPr>
+              <w:ind w:left="4320"/>
+              <w:rPr>
+                <w:rFonts w:ascii="Times New Roman" w:eastAsia="Calibri" w:hAnsi="Times New Roman" w:cs="Times New Roman"/>
+                <w:sz w:val="24"/>
+                <w:szCs w:val="24"/>
+              </w:rPr>
+            </w:pPr>
+            <w:proofErr w:type="gramStart"/>
+            <w:r>
+              <w:rPr>
+                <w:rFonts w:ascii="Times New Roman" w:eastAsia="Calibri" w:hAnsi="Times New Roman" w:cs="Times New Roman"/>
+                <w:sz w:val="24"/>
+                <w:szCs w:val="24"/>
+              </w:rPr>
+              <w:t xml:space="preserve">{{ </w:t>
+            </w:r>
+            <w:proofErr w:type="spellStart"/>
+            <w:r>
+              <w:rPr>
+                <w:rFonts w:ascii="Times New Roman" w:eastAsia="Calibri" w:hAnsi="Times New Roman" w:cs="Times New Roman"/>
+                <w:sz w:val="24"/>
+                <w:szCs w:val="24"/>
+              </w:rPr>
+              <w:t>ha</w:t>
+            </w:r>
+            <w:proofErr w:type="gramEnd"/>
+            <w:r>
+              <w:rPr>
+                <w:rFonts w:ascii="Times New Roman" w:eastAsia="Calibri" w:hAnsi="Times New Roman" w:cs="Times New Roman"/>
+                <w:sz w:val="24"/>
+                <w:szCs w:val="24"/>
+              </w:rPr>
+              <w:t>_address</w:t>
+            </w:r>
+            <w:proofErr w:type="spellEnd"/>
+            <w:r>
+              <w:rPr>
+                <w:rFonts w:ascii="Times New Roman" w:eastAsia="Calibri" w:hAnsi="Times New Roman" w:cs="Times New Roman"/>
+                <w:sz w:val="24"/>
+                <w:szCs w:val="24"/>
+              </w:rPr>
+              <w:t>[ha] }}</w:t>
+            </w:r>
+          </w:p>
+          <w:p>
+            <w:pPr>
+              <w:ind w:left="4320"/>
+              <w:rPr>
+                <w:rFonts w:ascii="Times New Roman" w:eastAsia="Calibri" w:hAnsi="Times New Roman" w:cs="Times New Roman"/>
+                <w:sz w:val="24"/>
+                <w:szCs w:val="24"/>
+              </w:rPr>
+            </w:pPr>
+          </w:p>
+          <w:p>
+            <w:pPr>
+              <w:ind w:left="3600"/>
+              <w:rPr>
+                <w:rFonts w:ascii="Times New Roman" w:hAnsi="Times New Roman" w:cs="Times New Roman"/>
+                <w:sz w:val="24"/>
+                <w:szCs w:val="24"/>
+              </w:rPr>
+            </w:pPr>
+          </w:p>
+          <w:p>
+            <w:pPr>
+              <w:rPr>
+                <w:rFonts w:ascii="Times New Roman" w:hAnsi="Times New Roman" w:cs="Times New Roman"/>
+                <w:sz w:val="24"/>
+                <w:szCs w:val="24"/>
+              </w:rPr>
+            </w:pPr>
+          </w:p>
+        </w:tc>
+      </w:tr>
+    </w:tbl>
+    <w:p>
+      <w:pPr>
+        <w:spacing w:after="0" w:line="240" w:lineRule="auto"/>
+        <w:jc w:val="both"/>
+        <w:rPr>
+          <w:rFonts w:ascii="Times New Roman" w:hAnsi="Times New Roman" w:cs="Times New Roman"/>
           <w:i/>
           <w:iCs/>
           <w:sz w:val="24"/>
           <w:szCs w:val="24"/>
         </w:rPr>
       </w:pPr>
-      <w:proofErr w:type="gramStart"/>
-      <w:r>
-        <w:rPr>
-          <w:rFonts w:ascii="Times New Roman" w:hAnsi="Times New Roman" w:cs="Times New Roman"/>
-          <w:sz w:val="24"/>
-          <w:szCs w:val="24"/>
-        </w:rPr>
-        <w:t xml:space="preserve">{{ </w:t>
-      </w:r>
-      <w:proofErr w:type="spellStart"/>
-      <w:r>
-        <w:rPr>
-          <w:rFonts w:ascii="Times New Roman" w:hAnsi="Times New Roman" w:cs="Times New Roman"/>
-          <w:sz w:val="24"/>
-          <w:szCs w:val="24"/>
-        </w:rPr>
-        <w:t>client</w:t>
-      </w:r>
-      <w:proofErr w:type="gramEnd"/>
-      <w:r>
-        <w:rPr>
-          <w:rFonts w:ascii="Times New Roman" w:hAnsi="Times New Roman" w:cs="Times New Roman"/>
-          <w:sz w:val="24"/>
-          <w:szCs w:val="24"/>
-        </w:rPr>
-        <w:t>.email</w:t>
-      </w:r>
-      <w:proofErr w:type="spellEnd"/>
-      <w:r>
-        <w:rPr>
-          <w:rFonts w:ascii="Times New Roman" w:hAnsi="Times New Roman" w:cs="Times New Roman"/>
-          <w:sz w:val="24"/>
-          <w:szCs w:val="24"/>
-        </w:rPr>
-        <w:t xml:space="preserve"> }}</w:t>
-      </w:r>
     </w:p>
     <w:sectPr>
       <w:footerReference w:type="first" r:id="rId11"/>
       <w:pgSz w:w="12240" w:h="15840"/>
-      <w:pgMar w:top="1440" w:right="1440" w:bottom="1440" w:left="1440" w:header="2448" w:footer="720" w:gutter="0"/>
+      <w:pgMar w:top="720" w:right="720" w:bottom="720" w:left="720" w:header="2448" w:footer="720" w:gutter="0"/>
       <w:cols w:space="720"/>
       <w:titlePg/>
       <w:docGrid w:linePitch="360"/>
@@ -1859,6 +2215,57 @@
       <w:shd w:val="clear" w:color="auto" w:fill="E1DFDD"/>
     </w:rPr>
   </w:style>
+  <w:style w:type="paragraph" w:styleId="EnvelopeAddress">
+    <w:name w:val="envelope address"/>
+    <w:basedOn w:val="Normal"/>
+    <w:uiPriority w:val="99"/>
+    <w:unhideWhenUsed/>
+    <w:rsid w:val="00CF2C85"/>
+    <w:pPr>
+      <w:framePr w:w="7920" w:h="1980" w:hRule="exact" w:hSpace="180" w:wrap="auto" w:hAnchor="page" w:xAlign="center" w:yAlign="bottom"/>
+      <w:spacing w:after="0" w:line="240" w:lineRule="auto"/>
+      <w:ind w:left="2880"/>
+    </w:pPr>
+    <w:rPr>
+      <w:rFonts w:asciiTheme="majorHAnsi" w:eastAsiaTheme="majorEastAsia" w:hAnsiTheme="majorHAnsi" w:cstheme="majorBidi"/>
+      <w:sz w:val="24"/>
+      <w:szCs w:val="24"/>
+    </w:rPr>
+  </w:style>
+  <w:style w:type="paragraph" w:styleId="EnvelopeReturn">
+    <w:name w:val="envelope return"/>
+    <w:basedOn w:val="Normal"/>
+    <w:uiPriority w:val="99"/>
+    <w:unhideWhenUsed/>
+    <w:rsid w:val="00CF2C85"/>
+    <w:pPr>
+      <w:spacing w:after="0" w:line="240" w:lineRule="auto"/>
+    </w:pPr>
+    <w:rPr>
+      <w:rFonts w:asciiTheme="majorHAnsi" w:eastAsiaTheme="majorEastAsia" w:hAnsiTheme="majorHAnsi" w:cstheme="majorBidi"/>
+      <w:sz w:val="20"/>
+      <w:szCs w:val="20"/>
+    </w:rPr>
+  </w:style>
+  <w:style w:type="table" w:styleId="TableGrid">
+    <w:name w:val="Table Grid"/>
+    <w:basedOn w:val="TableNormal"/>
+    <w:uiPriority w:val="39"/>
+    <w:rsid w:val="00CF2C85"/>
+    <w:pPr>
+      <w:spacing w:after="0" w:line="240" w:lineRule="auto"/>
+    </w:pPr>
+    <w:tblPr>
+      <w:tblBorders>
+        <w:top w:val="single" w:sz="4" w:space="0" w:color="auto"/>
+        <w:left w:val="single" w:sz="4" w:space="0" w:color="auto"/>
+        <w:bottom w:val="single" w:sz="4" w:space="0" w:color="auto"/>
+        <w:right w:val="single" w:sz="4" w:space="0" w:color="auto"/>
+        <w:insideH w:val="single" w:sz="4" w:space="0" w:color="auto"/>
+        <w:insideV w:val="single" w:sz="4" w:space="0" w:color="auto"/>
+      </w:tblBorders>
+    </w:tblPr>
+  </w:style>
 </w:styles>
 </file>
 
@@ -2124,12 +2531,11 @@
 </file>
 
 <file path=customXml/item1.xml><?xml version="1.0" encoding="utf-8"?>
-<?mso-contentType ?>
-<FormTemplates xmlns="http://schemas.microsoft.com/sharepoint/v3/contenttype/forms">
-  <Display>DocumentLibraryForm</Display>
-  <Edit>DocumentLibraryForm</Edit>
-  <New>DocumentLibraryForm</New>
-</FormTemplates>
+<p:properties xmlns:p="http://schemas.microsoft.com/office/2006/metadata/properties" xmlns:xsi="http://www.w3.org/2001/XMLSchema-instance" xmlns:pc="http://schemas.microsoft.com/office/infopath/2007/PartnerControls">
+  <documentManagement>
+    <In_x0020_Current_x0020_Use_x003f_ xmlns="53a22a84-c541-4de9-81c5-a6a65ef901ef">true</In_x0020_Current_x0020_Use_x003f_>
+  </documentManagement>
+</p:properties>
 </file>
 
 <file path=customXml/item2.xml><?xml version="1.0" encoding="utf-8"?>
@@ -2356,11 +2762,12 @@
 </file>
 
 <file path=customXml/item3.xml><?xml version="1.0" encoding="utf-8"?>
-<p:properties xmlns:p="http://schemas.microsoft.com/office/2006/metadata/properties" xmlns:xsi="http://www.w3.org/2001/XMLSchema-instance" xmlns:pc="http://schemas.microsoft.com/office/infopath/2007/PartnerControls">
-  <documentManagement>
-    <In_x0020_Current_x0020_Use_x003f_ xmlns="53a22a84-c541-4de9-81c5-a6a65ef901ef">true</In_x0020_Current_x0020_Use_x003f_>
-  </documentManagement>
-</p:properties>
+<?mso-contentType ?>
+<FormTemplates xmlns="http://schemas.microsoft.com/sharepoint/v3/contenttype/forms">
+  <Display>DocumentLibraryForm</Display>
+  <Edit>DocumentLibraryForm</Edit>
+  <New>DocumentLibraryForm</New>
+</FormTemplates>
 </file>
 
 <file path=customXml/item4.xml><?xml version="1.0" encoding="utf-8"?>
@@ -2368,9 +2775,11 @@
 </file>
 
 <file path=customXml/itemProps1.xml><?xml version="1.0" encoding="utf-8"?>
-<ds:datastoreItem xmlns:ds="http://schemas.openxmlformats.org/officeDocument/2006/customXml" ds:itemID="{B91B0055-887E-4081-B5B8-0A823599B084}">
+<ds:datastoreItem xmlns:ds="http://schemas.openxmlformats.org/officeDocument/2006/customXml" ds:itemID="{1E9C434B-10EA-4D8A-867C-A2D4C555207C}">
   <ds:schemaRefs>
-    <ds:schemaRef ds:uri="http://schemas.microsoft.com/sharepoint/v3/contenttype/forms"/>
+    <ds:schemaRef ds:uri="http://schemas.microsoft.com/office/2006/metadata/properties"/>
+    <ds:schemaRef ds:uri="http://schemas.microsoft.com/office/infopath/2007/PartnerControls"/>
+    <ds:schemaRef ds:uri="53a22a84-c541-4de9-81c5-a6a65ef901ef"/>
   </ds:schemaRefs>
 </ds:datastoreItem>
 </file>
@@ -2395,11 +2804,9 @@
 </file>
 
 <file path=customXml/itemProps3.xml><?xml version="1.0" encoding="utf-8"?>
-<ds:datastoreItem xmlns:ds="http://schemas.openxmlformats.org/officeDocument/2006/customXml" ds:itemID="{1E9C434B-10EA-4D8A-867C-A2D4C555207C}">
+<ds:datastoreItem xmlns:ds="http://schemas.openxmlformats.org/officeDocument/2006/customXml" ds:itemID="{B91B0055-887E-4081-B5B8-0A823599B084}">
   <ds:schemaRefs>
-    <ds:schemaRef ds:uri="http://schemas.microsoft.com/office/2006/metadata/properties"/>
-    <ds:schemaRef ds:uri="http://schemas.microsoft.com/office/infopath/2007/PartnerControls"/>
-    <ds:schemaRef ds:uri="53a22a84-c541-4de9-81c5-a6a65ef901ef"/>
+    <ds:schemaRef ds:uri="http://schemas.microsoft.com/sharepoint/v3/contenttype/forms"/>
   </ds:schemaRefs>
 </ds:datastoreItem>
 </file>

</xml_diff>